<commit_message>
updating docs and contact flow
</commit_message>
<xml_diff>
--- a/public/ProjectOverview.docx
+++ b/public/ProjectOverview.docx
@@ -1663,7 +1663,43 @@
           <w:szCs w:val="24"/>
         </w:rPr>
         <w:tab/>
-        <w:t xml:space="preserve">As for the actual contact flow, there are several enhancements I would have implemented if I had a bit more time. I would enable the Kinesis data streams from the Connect instance and implement a listener (Lambda) to read the stream events for the vanity number topic, and then store this data in a long-term storage/data warehouse such as Snowflake. </w:t>
+        <w:t xml:space="preserve">As for the actual contact flow, there are several enhancements I would have implemented if I had a bit more time. </w:t>
+      </w:r>
+      <w:r>
+        <w:rPr>
+          <w:b w:val="false"/>
+          <w:bCs w:val="false"/>
+          <w:sz w:val="24"/>
+          <w:szCs w:val="24"/>
+        </w:rPr>
+        <w:t xml:space="preserve">The first is getting rid of the spaces in the suggested vanity number, so that Joanna doesn’t say the word “space.” </w:t>
+      </w:r>
+      <w:r>
+        <w:rPr>
+          <w:b w:val="false"/>
+          <w:bCs w:val="false"/>
+          <w:sz w:val="24"/>
+          <w:szCs w:val="24"/>
+        </w:rPr>
+        <w:t xml:space="preserve">I would </w:t>
+      </w:r>
+      <w:r>
+        <w:rPr>
+          <w:b w:val="false"/>
+          <w:bCs w:val="false"/>
+          <w:sz w:val="24"/>
+          <w:szCs w:val="24"/>
+        </w:rPr>
+        <w:t>also e</w:t>
+      </w:r>
+      <w:r>
+        <w:rPr>
+          <w:b w:val="false"/>
+          <w:bCs w:val="false"/>
+          <w:sz w:val="24"/>
+          <w:szCs w:val="24"/>
+        </w:rPr>
+        <w:t xml:space="preserve">nable the Kinesis data streams from the Connect instance and implement a listener (Lambda) to read the stream events for the vanity number topic, and then store this data in a long-term storage/data warehouse such as Snowflake. </w:t>
       </w:r>
       <w:r>
         <w:rPr>
@@ -2022,23 +2058,6 @@
         </w:rPr>
         <w:tab/>
         <w:t>It feels like I could think of enhancements all day, so I will stop here. I will include all the deployment instructions I can think of in the project readme. Hopefully everything works for you as well as it does for me with minimal massaging on your end. Again I want to thank you for all of your time, and reiterate how much I actually enjoyed working on this project. Thanks.</w:t>
-      </w:r>
-    </w:p>
-    <w:p>
-      <w:pPr>
-        <w:pStyle w:val="Normal"/>
-        <w:bidi w:val="0"/>
-        <w:jc w:val="left"/>
-        <w:rPr>
-          <w:b w:val="false"/>
-          <w:b w:val="false"/>
-          <w:bCs w:val="false"/>
-          <w:sz w:val="24"/>
-          <w:szCs w:val="24"/>
-        </w:rPr>
-      </w:pPr>
-      <w:r>
-        <w:rPr/>
       </w:r>
     </w:p>
     <w:sectPr>

</xml_diff>